<commit_message>
Implemented desired GUI design, working on the ActionEvents
</commit_message>
<xml_diff>
--- a/NataliaPalej_Assigement3.docx
+++ b/NataliaPalej_Assigement3.docx
@@ -221,7 +221,7 @@
                                 <a:avLst/>
                               </a:prstGeom>
                               <a:blipFill>
-                                <a:blip r:embed="rId6"/>
+                                <a:blip r:embed="rId7"/>
                                 <a:stretch>
                                   <a:fillRect r="-7574"/>
                                 </a:stretch>
@@ -273,7 +273,7 @@
                       <v:path arrowok="t" o:connecttype="custom" o:connectlocs="0,0;7315200,0;7315200,1130373;3620757,733885;0,1092249;0,0" o:connectangles="0,0,0,0,0,0"/>
                     </v:shape>
                     <v:rect id="Rectangle 151" o:spid="_x0000_s1028" style="position:absolute;width:73152;height:12161;visibility:visible;mso-wrap-style:square;v-text-anchor:middle" o:gfxdata="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" stroked="f" strokeweight="1pt">
-                      <v:fill r:id="rId7" o:title="" recolor="t" rotate="t" type="frame"/>
+                      <v:fill r:id="rId8" o:title="" recolor="t" rotate="t" type="frame"/>
                     </v:rect>
                     <w10:wrap anchorx="page" anchory="page"/>
                   </v:group>
@@ -1453,6 +1453,11 @@
     </w:p>
     <w:p/>
     <w:p>
+      <w:pPr>
+        <w:rPr>
+          <w:noProof/>
+        </w:rPr>
+      </w:pPr>
       <w:r>
         <w:rPr>
           <w:noProof/>
@@ -1460,6 +1465,123 @@
         <w:t>[ PIC HERE ]</w:t>
       </w:r>
     </w:p>
+    <w:p>
+      <w:pPr>
+        <w:rPr>
+          <w:noProof/>
+        </w:rPr>
+      </w:pPr>
+    </w:p>
+    <w:p>
+      <w:pPr>
+        <w:pStyle w:val="Heading1"/>
+      </w:pPr>
+      <w:r>
+        <w:t>References</w:t>
+      </w:r>
+    </w:p>
+    <w:p>
+      <w:pPr>
+        <w:pStyle w:val="ListParagraph"/>
+        <w:numPr>
+          <w:ilvl w:val="0"/>
+          <w:numId w:val="1"/>
+        </w:numPr>
+      </w:pPr>
+      <w:r>
+        <w:t xml:space="preserve">Java Swing Layouts: </w:t>
+      </w:r>
+      <w:hyperlink r:id="rId9" w:history="1">
+        <w:r>
+          <w:rPr>
+            <w:rStyle w:val="Hyperlink"/>
+          </w:rPr>
+          <w:t>https://examples.javacodegeeks.com/java-swing-layouts-example/</w:t>
+        </w:r>
+      </w:hyperlink>
+    </w:p>
+    <w:p>
+      <w:pPr>
+        <w:pStyle w:val="ListParagraph"/>
+        <w:numPr>
+          <w:ilvl w:val="0"/>
+          <w:numId w:val="1"/>
+        </w:numPr>
+      </w:pPr>
+      <w:r>
+        <w:t xml:space="preserve">Swing – Layouts: </w:t>
+      </w:r>
+      <w:hyperlink r:id="rId10" w:history="1">
+        <w:r>
+          <w:rPr>
+            <w:rStyle w:val="Hyperlink"/>
+          </w:rPr>
+          <w:t>https://www.tutorialspoint.com/swing/swing_layouts.htm</w:t>
+        </w:r>
+      </w:hyperlink>
+      <w:r>
+        <w:t xml:space="preserve"> </w:t>
+      </w:r>
+    </w:p>
+    <w:p>
+      <w:pPr>
+        <w:pStyle w:val="ListParagraph"/>
+        <w:numPr>
+          <w:ilvl w:val="0"/>
+          <w:numId w:val="1"/>
+        </w:numPr>
+      </w:pPr>
+      <w:r>
+        <w:t xml:space="preserve">Singleton in Java: </w:t>
+      </w:r>
+      <w:hyperlink r:id="rId11" w:history="1">
+        <w:r>
+          <w:rPr>
+            <w:rStyle w:val="Hyperlink"/>
+          </w:rPr>
+          <w:t>https://refactoring.guru/design-patterns/singleton/java/example</w:t>
+        </w:r>
+      </w:hyperlink>
+      <w:r>
+        <w:t xml:space="preserve"> </w:t>
+      </w:r>
+    </w:p>
+    <w:p>
+      <w:pPr>
+        <w:pStyle w:val="ListParagraph"/>
+        <w:numPr>
+          <w:ilvl w:val="0"/>
+          <w:numId w:val="1"/>
+        </w:numPr>
+      </w:pPr>
+      <w:r>
+        <w:t xml:space="preserve">Java Layout Manager: </w:t>
+      </w:r>
+      <w:hyperlink r:id="rId12" w:history="1">
+        <w:r>
+          <w:rPr>
+            <w:rStyle w:val="Hyperlink"/>
+          </w:rPr>
+          <w:t>https://www.javatpoint.com/java-layout-manager</w:t>
+        </w:r>
+      </w:hyperlink>
+      <w:r>
+        <w:t xml:space="preserve"> </w:t>
+      </w:r>
+    </w:p>
+    <w:p>
+      <w:pPr>
+        <w:pStyle w:val="ListParagraph"/>
+        <w:numPr>
+          <w:ilvl w:val="0"/>
+          <w:numId w:val="1"/>
+        </w:numPr>
+      </w:pPr>
+      <w:r>
+        <w:t xml:space="preserve"> </w:t>
+      </w:r>
+    </w:p>
+    <w:p/>
     <w:sectPr>
       <w:pgSz w:w="11906" w:h="16838"/>
       <w:pgMar w:top="1440" w:right="1440" w:bottom="1440" w:left="1440" w:header="708" w:footer="708" w:gutter="0"/>
@@ -1470,6 +1592,100 @@
     </w:sectPr>
   </w:body>
 </w:document>
+</file>
+
+<file path=word/numbering.xml><?xml version="1.0" encoding="utf-8"?>
+<w:numbering xmlns:wpc="http://schemas.microsoft.com/office/word/2010/wordprocessingCanvas" xmlns:cx="http://schemas.microsoft.com/office/drawing/2014/chartex" xmlns:cx1="http://schemas.microsoft.com/office/drawing/2015/9/8/chartex" xmlns:cx2="http://schemas.microsoft.com/office/drawing/2015/10/21/chartex" xmlns:cx3="http://schemas.microsoft.com/office/drawing/2016/5/9/chartex" xmlns:cx4="http://schemas.microsoft.com/office/drawing/2016/5/10/chartex" xmlns:cx5="http://schemas.microsoft.com/office/drawing/2016/5/11/chartex" xmlns:cx6="http://schemas.microsoft.com/office/drawing/2016/5/12/chartex" xmlns:cx7="http://schemas.microsoft.com/office/drawing/2016/5/13/chartex" xmlns:cx8="http://schemas.microsoft.com/office/drawing/2016/5/14/chartex" xmlns:mc="http://schemas.openxmlformats.org/markup-compatibility/2006" xmlns:aink="http://schemas.microsoft.com/office/drawing/2016/ink" xmlns:am3d="http://schemas.microsoft.com/office/drawing/2017/model3d" xmlns:o="urn:schemas-microsoft-com:office:office" xmlns:oel="http://schemas.microsoft.com/office/2019/extlst" xmlns:r="http://schemas.openxmlformats.org/officeDocument/2006/relationships" xmlns:m="http://schemas.openxmlformats.org/officeDocument/2006/math" xmlns:v="urn:schemas-microsoft-com:vml" xmlns:wp14="http://schemas.microsoft.com/office/word/2010/wordprocessingDrawing" xmlns:wp="http://schemas.openxmlformats.org/drawingml/2006/wordprocessingDrawing" xmlns:w10="urn:schemas-microsoft-com:office:word" xmlns:w="http://schemas.openxmlformats.org/wordprocessingml/2006/main" xmlns:w14="http://schemas.microsoft.com/office/word/2010/wordml" xmlns:w15="http://schemas.microsoft.com/office/word/2012/wordml" xmlns:w16cex="http://schemas.microsoft.com/office/word/2018/wordml/cex" xmlns:w16cid="http://schemas.microsoft.com/office/word/2016/wordml/cid" xmlns:w16="http://schemas.microsoft.com/office/word/2018/wordml" xmlns:w16sdtdh="http://schemas.microsoft.com/office/word/2020/wordml/sdtdatahash" xmlns:w16se="http://schemas.microsoft.com/office/word/2015/wordml/symex" xmlns:wpg="http://schemas.microsoft.com/office/word/2010/wordprocessingGroup" xmlns:wpi="http://schemas.microsoft.com/office/word/2010/wordprocessingInk" xmlns:wne="http://schemas.microsoft.com/office/word/2006/wordml" xmlns:wps="http://schemas.microsoft.com/office/word/2010/wordprocessingShape" mc:Ignorable="w14 w15 w16se w16cid w16 w16cex w16sdtdh wp14">
+  <w:abstractNum w:abstractNumId="0" w15:restartNumberingAfterBreak="0">
+    <w:nsid w:val="24754C1C"/>
+    <w:multiLevelType w:val="hybridMultilevel"/>
+    <w:tmpl w:val="338E5A4C"/>
+    <w:lvl w:ilvl="0" w:tplc="1809000F">
+      <w:start w:val="1"/>
+      <w:numFmt w:val="decimal"/>
+      <w:lvlText w:val="%1."/>
+      <w:lvlJc w:val="left"/>
+      <w:pPr>
+        <w:ind w:left="720" w:hanging="360"/>
+      </w:pPr>
+    </w:lvl>
+    <w:lvl w:ilvl="1" w:tplc="18090019" w:tentative="1">
+      <w:start w:val="1"/>
+      <w:numFmt w:val="lowerLetter"/>
+      <w:lvlText w:val="%2."/>
+      <w:lvlJc w:val="left"/>
+      <w:pPr>
+        <w:ind w:left="1440" w:hanging="360"/>
+      </w:pPr>
+    </w:lvl>
+    <w:lvl w:ilvl="2" w:tplc="1809001B" w:tentative="1">
+      <w:start w:val="1"/>
+      <w:numFmt w:val="lowerRoman"/>
+      <w:lvlText w:val="%3."/>
+      <w:lvlJc w:val="right"/>
+      <w:pPr>
+        <w:ind w:left="2160" w:hanging="180"/>
+      </w:pPr>
+    </w:lvl>
+    <w:lvl w:ilvl="3" w:tplc="1809000F" w:tentative="1">
+      <w:start w:val="1"/>
+      <w:numFmt w:val="decimal"/>
+      <w:lvlText w:val="%4."/>
+      <w:lvlJc w:val="left"/>
+      <w:pPr>
+        <w:ind w:left="2880" w:hanging="360"/>
+      </w:pPr>
+    </w:lvl>
+    <w:lvl w:ilvl="4" w:tplc="18090019" w:tentative="1">
+      <w:start w:val="1"/>
+      <w:numFmt w:val="lowerLetter"/>
+      <w:lvlText w:val="%5."/>
+      <w:lvlJc w:val="left"/>
+      <w:pPr>
+        <w:ind w:left="3600" w:hanging="360"/>
+      </w:pPr>
+    </w:lvl>
+    <w:lvl w:ilvl="5" w:tplc="1809001B" w:tentative="1">
+      <w:start w:val="1"/>
+      <w:numFmt w:val="lowerRoman"/>
+      <w:lvlText w:val="%6."/>
+      <w:lvlJc w:val="right"/>
+      <w:pPr>
+        <w:ind w:left="4320" w:hanging="180"/>
+      </w:pPr>
+    </w:lvl>
+    <w:lvl w:ilvl="6" w:tplc="1809000F" w:tentative="1">
+      <w:start w:val="1"/>
+      <w:numFmt w:val="decimal"/>
+      <w:lvlText w:val="%7."/>
+      <w:lvlJc w:val="left"/>
+      <w:pPr>
+        <w:ind w:left="5040" w:hanging="360"/>
+      </w:pPr>
+    </w:lvl>
+    <w:lvl w:ilvl="7" w:tplc="18090019" w:tentative="1">
+      <w:start w:val="1"/>
+      <w:numFmt w:val="lowerLetter"/>
+      <w:lvlText w:val="%8."/>
+      <w:lvlJc w:val="left"/>
+      <w:pPr>
+        <w:ind w:left="5760" w:hanging="360"/>
+      </w:pPr>
+    </w:lvl>
+    <w:lvl w:ilvl="8" w:tplc="1809001B" w:tentative="1">
+      <w:start w:val="1"/>
+      <w:numFmt w:val="lowerRoman"/>
+      <w:lvlText w:val="%9."/>
+      <w:lvlJc w:val="right"/>
+      <w:pPr>
+        <w:ind w:left="6480" w:hanging="180"/>
+      </w:pPr>
+    </w:lvl>
+  </w:abstractNum>
+  <w:num w:numId="1" w16cid:durableId="1474759107">
+    <w:abstractNumId w:val="0"/>
+  </w:num>
+</w:numbering>
 </file>
 
 <file path=word/styles.xml><?xml version="1.0" encoding="utf-8"?>
@@ -2107,6 +2323,29 @@
       <w14:ligatures w14:val="none"/>
     </w:rPr>
   </w:style>
+  <w:style w:type="character" w:styleId="UnresolvedMention">
+    <w:name w:val="Unresolved Mention"/>
+    <w:basedOn w:val="DefaultParagraphFont"/>
+    <w:uiPriority w:val="99"/>
+    <w:semiHidden/>
+    <w:unhideWhenUsed/>
+    <w:rsid w:val="005B7A58"/>
+    <w:rPr>
+      <w:color w:val="605E5C"/>
+      <w:shd w:val="clear" w:color="auto" w:fill="E1DFDD"/>
+    </w:rPr>
+  </w:style>
+  <w:style w:type="paragraph" w:styleId="ListParagraph">
+    <w:name w:val="List Paragraph"/>
+    <w:basedOn w:val="Normal"/>
+    <w:uiPriority w:val="34"/>
+    <w:qFormat/>
+    <w:rsid w:val="005B7A58"/>
+    <w:pPr>
+      <w:ind w:left="720"/>
+      <w:contextualSpacing/>
+    </w:pPr>
+  </w:style>
 </w:styles>
 </file>
 

</xml_diff>

<commit_message>
Added references JOptionPane, JTable
</commit_message>
<xml_diff>
--- a/NataliaPalej_Assigement3.docx
+++ b/NataliaPalej_Assigement3.docx
@@ -1532,9 +1532,122 @@
         </w:numPr>
       </w:pPr>
       <w:r>
+        <w:t xml:space="preserve">Java Layout Manager: </w:t>
+      </w:r>
+      <w:hyperlink r:id="rId11" w:history="1">
+        <w:r>
+          <w:rPr>
+            <w:rStyle w:val="Hyperlink"/>
+          </w:rPr>
+          <w:t>https://www.javatpoint.com/java-layout-manager</w:t>
+        </w:r>
+      </w:hyperlink>
+      <w:r>
+        <w:t xml:space="preserve"> </w:t>
+      </w:r>
+    </w:p>
+    <w:p>
+      <w:pPr>
+        <w:pStyle w:val="ListParagraph"/>
+        <w:numPr>
+          <w:ilvl w:val="0"/>
+          <w:numId w:val="1"/>
+        </w:numPr>
+      </w:pPr>
+      <w:proofErr w:type="spellStart"/>
+      <w:r>
+        <w:t>JOptionPane</w:t>
+      </w:r>
+      <w:proofErr w:type="spellEnd"/>
+      <w:r>
+        <w:t xml:space="preserve">: </w:t>
+      </w:r>
+      <w:hyperlink r:id="rId12" w:history="1">
+        <w:r>
+          <w:rPr>
+            <w:rStyle w:val="Hyperlink"/>
+          </w:rPr>
+          <w:t>https://docs.oracle.com/javase/8/docs/api/javax/swing/JOptionPane.html</w:t>
+        </w:r>
+      </w:hyperlink>
+      <w:r>
+        <w:t xml:space="preserve"> </w:t>
+      </w:r>
+    </w:p>
+    <w:p>
+      <w:pPr>
+        <w:pStyle w:val="ListParagraph"/>
+        <w:numPr>
+          <w:ilvl w:val="0"/>
+          <w:numId w:val="1"/>
+        </w:numPr>
+      </w:pPr>
+      <w:r>
+        <w:t xml:space="preserve">Java </w:t>
+      </w:r>
+      <w:proofErr w:type="spellStart"/>
+      <w:r>
+        <w:t>JOptionPane</w:t>
+      </w:r>
+      <w:proofErr w:type="spellEnd"/>
+      <w:r>
+        <w:t xml:space="preserve">: </w:t>
+      </w:r>
+      <w:hyperlink r:id="rId13" w:history="1">
+        <w:r>
+          <w:rPr>
+            <w:rStyle w:val="Hyperlink"/>
+          </w:rPr>
+          <w:t>https://www.javatpoint.com/java-joptionpane</w:t>
+        </w:r>
+      </w:hyperlink>
+      <w:r>
+        <w:t xml:space="preserve"> </w:t>
+      </w:r>
+    </w:p>
+    <w:p>
+      <w:pPr>
+        <w:pStyle w:val="ListParagraph"/>
+        <w:numPr>
+          <w:ilvl w:val="0"/>
+          <w:numId w:val="1"/>
+        </w:numPr>
+      </w:pPr>
+      <w:r>
+        <w:t xml:space="preserve">User input with Java </w:t>
+      </w:r>
+      <w:proofErr w:type="spellStart"/>
+      <w:r>
+        <w:t>JOptionPane</w:t>
+      </w:r>
+      <w:proofErr w:type="spellEnd"/>
+      <w:r>
+        <w:t xml:space="preserve"> Example: </w:t>
+      </w:r>
+      <w:hyperlink r:id="rId14" w:history="1">
+        <w:r>
+          <w:rPr>
+            <w:rStyle w:val="Hyperlink"/>
+          </w:rPr>
+          <w:t>https://www.theserverside.com/blog/Coffee-Talk-Java-News-Stories-and-Opinions/Java-user-input-with-a-Swing-JOptionPane-example</w:t>
+        </w:r>
+      </w:hyperlink>
+      <w:r>
+        <w:t xml:space="preserve"> </w:t>
+      </w:r>
+    </w:p>
+    <w:p>
+      <w:pPr>
+        <w:pStyle w:val="ListParagraph"/>
+        <w:numPr>
+          <w:ilvl w:val="0"/>
+          <w:numId w:val="1"/>
+        </w:numPr>
+      </w:pPr>
+      <w:r>
         <w:t xml:space="preserve">Singleton in Java: </w:t>
       </w:r>
-      <w:hyperlink r:id="rId11" w:history="1">
+      <w:hyperlink r:id="rId15" w:history="1">
         <w:r>
           <w:rPr>
             <w:rStyle w:val="Hyperlink"/>
@@ -1554,32 +1667,6 @@
           <w:numId w:val="1"/>
         </w:numPr>
       </w:pPr>
-      <w:r>
-        <w:t xml:space="preserve">Java Layout Manager: </w:t>
-      </w:r>
-      <w:hyperlink r:id="rId12" w:history="1">
-        <w:r>
-          <w:rPr>
-            <w:rStyle w:val="Hyperlink"/>
-          </w:rPr>
-          <w:t>https://www.javatpoint.com/java-layout-manager</w:t>
-        </w:r>
-      </w:hyperlink>
-      <w:r>
-        <w:t xml:space="preserve"> </w:t>
-      </w:r>
-    </w:p>
-    <w:p>
-      <w:pPr>
-        <w:pStyle w:val="ListParagraph"/>
-        <w:numPr>
-          <w:ilvl w:val="0"/>
-          <w:numId w:val="1"/>
-        </w:numPr>
-      </w:pPr>
-      <w:r>
-        <w:t xml:space="preserve"> </w:t>
-      </w:r>
     </w:p>
     <w:p/>
     <w:sectPr>

</xml_diff>

<commit_message>
Implemented Singleton pattern in the project
</commit_message>
<xml_diff>
--- a/NataliaPalej_Assigement3.docx
+++ b/NataliaPalej_Assigement3.docx
@@ -10,7 +10,6 @@
           <w:docPartUnique/>
         </w:docPartObj>
       </w:sdtPr>
-      <w:sdtEndPr/>
       <w:sdtContent>
         <w:p>
           <w:r>
@@ -357,7 +356,6 @@
                                   <w:dataBinding w:prefixMappings="xmlns:ns0='http://purl.org/dc/elements/1.1/' xmlns:ns1='http://schemas.openxmlformats.org/package/2006/metadata/core-properties' " w:xpath="/ns1:coreProperties[1]/ns0:creator[1]" w:storeItemID="{6C3C8BC8-F283-45AE-878A-BAB7291924A1}"/>
                                   <w:text/>
                                 </w:sdtPr>
-                                <w:sdtEndPr/>
                                 <w:sdtContent>
                                   <w:p>
                                     <w:pPr>
@@ -403,7 +401,6 @@
                                     <w:dataBinding w:prefixMappings="xmlns:ns0='http://schemas.microsoft.com/office/2006/coverPageProps' " w:xpath="/ns0:CoverPageProperties[1]/ns0:CompanyEmail[1]" w:storeItemID="{55AF091B-3C7A-41E3-B477-F2FDAA23CFDA}"/>
                                     <w:text/>
                                   </w:sdtPr>
-                                  <w:sdtEndPr/>
                                   <w:sdtContent>
                                     <w:r>
                                       <w:rPr>
@@ -466,7 +463,6 @@
                             <w:dataBinding w:prefixMappings="xmlns:ns0='http://purl.org/dc/elements/1.1/' xmlns:ns1='http://schemas.openxmlformats.org/package/2006/metadata/core-properties' " w:xpath="/ns1:coreProperties[1]/ns0:creator[1]" w:storeItemID="{6C3C8BC8-F283-45AE-878A-BAB7291924A1}"/>
                             <w:text/>
                           </w:sdtPr>
-                          <w:sdtEndPr/>
                           <w:sdtContent>
                             <w:p>
                               <w:pPr>
@@ -512,7 +508,6 @@
                               <w:dataBinding w:prefixMappings="xmlns:ns0='http://schemas.microsoft.com/office/2006/coverPageProps' " w:xpath="/ns0:CoverPageProperties[1]/ns0:CompanyEmail[1]" w:storeItemID="{55AF091B-3C7A-41E3-B477-F2FDAA23CFDA}"/>
                               <w:text/>
                             </w:sdtPr>
-                            <w:sdtEndPr/>
                             <w:sdtContent>
                               <w:r>
                                 <w:rPr>
@@ -637,7 +632,6 @@
                                   <w:dataBinding w:prefixMappings="xmlns:ns0='http://schemas.microsoft.com/office/2006/coverPageProps' " w:xpath="/ns0:CoverPageProperties[1]/ns0:Abstract[1]" w:storeItemID="{55AF091B-3C7A-41E3-B477-F2FDAA23CFDA}"/>
                                   <w:text w:multiLine="1"/>
                                 </w:sdtPr>
-                                <w:sdtEndPr/>
                                 <w:sdtContent>
                                   <w:p>
                                     <w:pPr>
@@ -718,7 +712,6 @@
                             <w:dataBinding w:prefixMappings="xmlns:ns0='http://schemas.microsoft.com/office/2006/coverPageProps' " w:xpath="/ns0:CoverPageProperties[1]/ns0:Abstract[1]" w:storeItemID="{55AF091B-3C7A-41E3-B477-F2FDAA23CFDA}"/>
                             <w:text w:multiLine="1"/>
                           </w:sdtPr>
-                          <w:sdtEndPr/>
                           <w:sdtContent>
                             <w:p>
                               <w:pPr>
@@ -866,7 +859,6 @@
                                   <w:dataBinding w:prefixMappings="xmlns:ns0='http://purl.org/dc/elements/1.1/' xmlns:ns1='http://schemas.openxmlformats.org/package/2006/metadata/core-properties' " w:xpath="/ns1:coreProperties[1]/ns0:subject[1]" w:storeItemID="{6C3C8BC8-F283-45AE-878A-BAB7291924A1}"/>
                                   <w:text/>
                                 </w:sdtPr>
-                                <w:sdtEndPr/>
                                 <w:sdtContent>
                                   <w:p>
                                     <w:pPr>
@@ -976,7 +968,6 @@
                             <w:dataBinding w:prefixMappings="xmlns:ns0='http://purl.org/dc/elements/1.1/' xmlns:ns1='http://schemas.openxmlformats.org/package/2006/metadata/core-properties' " w:xpath="/ns1:coreProperties[1]/ns0:subject[1]" w:storeItemID="{6C3C8BC8-F283-45AE-878A-BAB7291924A1}"/>
                             <w:text/>
                           </w:sdtPr>
-                          <w:sdtEndPr/>
                           <w:sdtContent>
                             <w:p>
                               <w:pPr>
@@ -1667,6 +1658,26 @@
           <w:numId w:val="1"/>
         </w:numPr>
       </w:pPr>
+      <w:r>
+        <w:t>Getting Started Using Java RMI</w:t>
+      </w:r>
+      <w:r>
+        <w:t>:</w:t>
+      </w:r>
+      <w:r>
+        <w:t xml:space="preserve"> </w:t>
+      </w:r>
+      <w:hyperlink r:id="rId16" w:history="1">
+        <w:r>
+          <w:rPr>
+            <w:rStyle w:val="Hyperlink"/>
+          </w:rPr>
+          <w:t>https://docs.oracle.com/javase/8/docs/technotes/guides/rmi/hello/hello-world.html</w:t>
+        </w:r>
+      </w:hyperlink>
+      <w:r>
+        <w:t xml:space="preserve"> </w:t>
+      </w:r>
     </w:p>
     <w:p/>
     <w:sectPr>

</xml_diff>